<commit_message>
Documentation v3 poprawa spisu treści
</commit_message>
<xml_diff>
--- a/Dokumentacja Projektu.docx
+++ b/Dokumentacja Projektu.docx
@@ -638,7 +638,7 @@
             </w:rPr>
             <w:fldChar w:fldCharType="separate"/>
           </w:r>
-          <w:hyperlink w:anchor="_Toc128245297" w:history="1">
+          <w:hyperlink w:anchor="_Toc128270403" w:history="1">
             <w:r>
               <w:rPr>
                 <w:rStyle w:val="Hipercze"/>
@@ -684,7 +684,7 @@
                 <w:noProof/>
                 <w:webHidden/>
               </w:rPr>
-              <w:instrText xml:space="preserve"> PAGEREF _Toc128245297 \h </w:instrText>
+              <w:instrText xml:space="preserve"> PAGEREF _Toc128270403 \h </w:instrText>
             </w:r>
             <w:r>
               <w:rPr>
@@ -728,7 +728,7 @@
               <w:lang w:eastAsia="pl-PL"/>
             </w:rPr>
           </w:pPr>
-          <w:hyperlink w:anchor="_Toc128245298" w:history="1">
+          <w:hyperlink w:anchor="_Toc128270404" w:history="1">
             <w:r>
               <w:rPr>
                 <w:rStyle w:val="Hipercze"/>
@@ -774,7 +774,7 @@
                 <w:noProof/>
                 <w:webHidden/>
               </w:rPr>
-              <w:instrText xml:space="preserve"> PAGEREF _Toc128245298 \h </w:instrText>
+              <w:instrText xml:space="preserve"> PAGEREF _Toc128270404 \h </w:instrText>
             </w:r>
             <w:r>
               <w:rPr>
@@ -794,7 +794,7 @@
                 <w:noProof/>
                 <w:webHidden/>
               </w:rPr>
-              <w:t>3</w:t>
+              <w:t>4</w:t>
             </w:r>
             <w:r>
               <w:rPr>
@@ -818,7 +818,7 @@
               <w:lang w:eastAsia="pl-PL"/>
             </w:rPr>
           </w:pPr>
-          <w:hyperlink w:anchor="_Toc128245299" w:history="1">
+          <w:hyperlink w:anchor="_Toc128270405" w:history="1">
             <w:r>
               <w:rPr>
                 <w:rStyle w:val="Hipercze"/>
@@ -864,7 +864,7 @@
                 <w:noProof/>
                 <w:webHidden/>
               </w:rPr>
-              <w:instrText xml:space="preserve"> PAGEREF _Toc128245299 \h </w:instrText>
+              <w:instrText xml:space="preserve"> PAGEREF _Toc128270405 \h </w:instrText>
             </w:r>
             <w:r>
               <w:rPr>
@@ -908,7 +908,7 @@
               <w:lang w:eastAsia="pl-PL"/>
             </w:rPr>
           </w:pPr>
-          <w:hyperlink w:anchor="_Toc128245300" w:history="1">
+          <w:hyperlink w:anchor="_Toc128270406" w:history="1">
             <w:r>
               <w:rPr>
                 <w:rStyle w:val="Hipercze"/>
@@ -954,7 +954,7 @@
                 <w:noProof/>
                 <w:webHidden/>
               </w:rPr>
-              <w:instrText xml:space="preserve"> PAGEREF _Toc128245300 \h </w:instrText>
+              <w:instrText xml:space="preserve"> PAGEREF _Toc128270406 \h </w:instrText>
             </w:r>
             <w:r>
               <w:rPr>
@@ -998,7 +998,7 @@
               <w:lang w:eastAsia="pl-PL"/>
             </w:rPr>
           </w:pPr>
-          <w:hyperlink w:anchor="_Toc128245301" w:history="1">
+          <w:hyperlink w:anchor="_Toc128270407" w:history="1">
             <w:r>
               <w:rPr>
                 <w:rStyle w:val="Hipercze"/>
@@ -1044,7 +1044,7 @@
                 <w:noProof/>
                 <w:webHidden/>
               </w:rPr>
-              <w:instrText xml:space="preserve"> PAGEREF _Toc128245301 \h </w:instrText>
+              <w:instrText xml:space="preserve"> PAGEREF _Toc128270407 \h </w:instrText>
             </w:r>
             <w:r>
               <w:rPr>
@@ -1064,7 +1064,7 @@
                 <w:noProof/>
                 <w:webHidden/>
               </w:rPr>
-              <w:t>6</w:t>
+              <w:t>7</w:t>
             </w:r>
             <w:r>
               <w:rPr>
@@ -1088,7 +1088,7 @@
               <w:lang w:eastAsia="pl-PL"/>
             </w:rPr>
           </w:pPr>
-          <w:hyperlink w:anchor="_Toc128245302" w:history="1">
+          <w:hyperlink w:anchor="_Toc128270408" w:history="1">
             <w:r>
               <w:rPr>
                 <w:rStyle w:val="Hipercze"/>
@@ -1113,7 +1113,7 @@
                 <w:b/>
                 <w:noProof/>
               </w:rPr>
-              <w:t>Podsumowanie</w:t>
+              <w:t>Podsumowanie.</w:t>
             </w:r>
             <w:r>
               <w:rPr>
@@ -1134,7 +1134,7 @@
                 <w:noProof/>
                 <w:webHidden/>
               </w:rPr>
-              <w:instrText xml:space="preserve"> PAGEREF _Toc128245302 \h </w:instrText>
+              <w:instrText xml:space="preserve"> PAGEREF _Toc128270408 \h </w:instrText>
             </w:r>
             <w:r>
               <w:rPr>
@@ -1154,7 +1154,7 @@
                 <w:noProof/>
                 <w:webHidden/>
               </w:rPr>
-              <w:t>6</w:t>
+              <w:t>7</w:t>
             </w:r>
             <w:r>
               <w:rPr>
@@ -1178,7 +1178,7 @@
               <w:lang w:eastAsia="pl-PL"/>
             </w:rPr>
           </w:pPr>
-          <w:hyperlink w:anchor="_Toc128245303" w:history="1">
+          <w:hyperlink w:anchor="_Toc128270409" w:history="1">
             <w:r>
               <w:rPr>
                 <w:rStyle w:val="Hipercze"/>
@@ -1224,7 +1224,7 @@
                 <w:noProof/>
                 <w:webHidden/>
               </w:rPr>
-              <w:instrText xml:space="preserve"> PAGEREF _Toc128245303 \h </w:instrText>
+              <w:instrText xml:space="preserve"> PAGEREF _Toc128270409 \h </w:instrText>
             </w:r>
             <w:r>
               <w:rPr>
@@ -1244,7 +1244,7 @@
                 <w:noProof/>
                 <w:webHidden/>
               </w:rPr>
-              <w:t>6</w:t>
+              <w:t>8</w:t>
             </w:r>
             <w:r>
               <w:rPr>
@@ -1308,7 +1308,7 @@
           <w:szCs w:val="24"/>
         </w:rPr>
       </w:pPr>
-      <w:bookmarkStart w:id="0" w:name="_Toc128245297"/>
+      <w:bookmarkStart w:id="0" w:name="_Toc128270403"/>
       <w:r>
         <w:rPr>
           <w:rFonts w:ascii="Times New Roman" w:hAnsi="Times New Roman" w:cs="Times New Roman"/>
@@ -2071,7 +2071,7 @@
           <w:szCs w:val="24"/>
         </w:rPr>
       </w:pPr>
-      <w:bookmarkStart w:id="1" w:name="_Toc128245298"/>
+      <w:bookmarkStart w:id="1" w:name="_Toc128270404"/>
       <w:r>
         <w:rPr>
           <w:rFonts w:ascii="Times New Roman" w:hAnsi="Times New Roman" w:cs="Times New Roman"/>
@@ -2307,7 +2307,7 @@
           <w:szCs w:val="24"/>
         </w:rPr>
       </w:pPr>
-      <w:bookmarkStart w:id="2" w:name="_Toc128245299"/>
+      <w:bookmarkStart w:id="2" w:name="_Toc128270405"/>
       <w:r>
         <w:rPr>
           <w:rFonts w:ascii="Times New Roman" w:hAnsi="Times New Roman" w:cs="Times New Roman"/>
@@ -2465,7 +2465,7 @@
           <w:szCs w:val="24"/>
         </w:rPr>
       </w:pPr>
-      <w:bookmarkStart w:id="3" w:name="_Toc128245300"/>
+      <w:bookmarkStart w:id="3" w:name="_Toc128270406"/>
       <w:r>
         <w:rPr>
           <w:rFonts w:ascii="Times New Roman" w:hAnsi="Times New Roman" w:cs="Times New Roman"/>
@@ -3542,7 +3542,7 @@
           <w:szCs w:val="24"/>
         </w:rPr>
       </w:pPr>
-      <w:bookmarkStart w:id="4" w:name="_Toc128245301"/>
+      <w:bookmarkStart w:id="4" w:name="_Toc128270407"/>
       <w:r>
         <w:rPr>
           <w:rFonts w:ascii="Times New Roman" w:hAnsi="Times New Roman" w:cs="Times New Roman"/>
@@ -3771,7 +3771,7 @@
           <w:szCs w:val="24"/>
         </w:rPr>
       </w:pPr>
-      <w:bookmarkStart w:id="5" w:name="_Toc128245302"/>
+      <w:bookmarkStart w:id="5" w:name="_Toc128270408"/>
       <w:r>
         <w:rPr>
           <w:rFonts w:ascii="Times New Roman" w:hAnsi="Times New Roman" w:cs="Times New Roman"/>
@@ -3781,16 +3781,16 @@
         </w:rPr>
         <w:t>Podsumowanie</w:t>
       </w:r>
+      <w:r>
+        <w:rPr>
+          <w:rFonts w:ascii="Times New Roman" w:hAnsi="Times New Roman" w:cs="Times New Roman"/>
+          <w:b/>
+          <w:sz w:val="24"/>
+          <w:szCs w:val="24"/>
+        </w:rPr>
+        <w:t>.</w:t>
+      </w:r>
       <w:bookmarkEnd w:id="5"/>
-      <w:r>
-        <w:rPr>
-          <w:rFonts w:ascii="Times New Roman" w:hAnsi="Times New Roman" w:cs="Times New Roman"/>
-          <w:b/>
-          <w:sz w:val="24"/>
-          <w:szCs w:val="24"/>
-        </w:rPr>
-        <w:t>.</w:t>
-      </w:r>
     </w:p>
     <w:p>
       <w:pPr>
@@ -3878,7 +3878,7 @@
           <w:szCs w:val="24"/>
         </w:rPr>
       </w:pPr>
-      <w:bookmarkStart w:id="6" w:name="_Toc128245303"/>
+      <w:bookmarkStart w:id="6" w:name="_Toc128270409"/>
       <w:r>
         <w:rPr>
           <w:rFonts w:ascii="Times New Roman" w:hAnsi="Times New Roman" w:cs="Times New Roman"/>
@@ -4035,52 +4035,7 @@
           <w:szCs w:val="24"/>
           <w:lang w:val="en-US"/>
         </w:rPr>
-        <w:t>Anthony Molinaro</w:t>
-      </w:r>
-      <w:r>
-        <w:rPr>
-          <w:rFonts w:ascii="Times New Roman" w:hAnsi="Times New Roman" w:cs="Times New Roman"/>
-          <w:sz w:val="24"/>
-          <w:szCs w:val="24"/>
-          <w:lang w:val="en-US"/>
-        </w:rPr>
-        <w:t xml:space="preserve">, </w:t>
-      </w:r>
-      <w:r>
-        <w:rPr>
-          <w:rFonts w:ascii="Times New Roman" w:hAnsi="Times New Roman" w:cs="Times New Roman"/>
-          <w:sz w:val="24"/>
-          <w:szCs w:val="24"/>
-          <w:lang w:val="en-US"/>
-        </w:rPr>
-        <w:t>SQL Cookbook</w:t>
-      </w:r>
-      <w:r>
-        <w:rPr>
-          <w:rFonts w:ascii="Times New Roman" w:hAnsi="Times New Roman" w:cs="Times New Roman"/>
-          <w:sz w:val="24"/>
-          <w:szCs w:val="24"/>
-          <w:lang w:val="en-US"/>
-        </w:rPr>
-        <w:t xml:space="preserve">, </w:t>
-      </w:r>
-      <w:r>
-        <w:rPr>
-          <w:rFonts w:ascii="Times New Roman" w:hAnsi="Times New Roman" w:cs="Times New Roman"/>
-          <w:sz w:val="24"/>
-          <w:szCs w:val="24"/>
-          <w:lang w:val="en-US"/>
-        </w:rPr>
-        <w:t>2005</w:t>
-      </w:r>
-      <w:r>
-        <w:rPr>
-          <w:rFonts w:ascii="Times New Roman" w:hAnsi="Times New Roman" w:cs="Times New Roman"/>
-          <w:sz w:val="24"/>
-          <w:szCs w:val="24"/>
-          <w:lang w:val="en-US"/>
-        </w:rPr>
-        <w:t>, Wyd.</w:t>
+        <w:t>Anthony Molinaro, SQL Cookbook, 2005, Wyd.</w:t>
       </w:r>
       <w:r>
         <w:rPr>
@@ -6119,6 +6074,7 @@
     <w:rsid w:val="0002700B"/>
     <w:rsid w:val="001F5668"/>
     <w:rsid w:val="00264409"/>
+    <w:rsid w:val="004B18C9"/>
     <w:rsid w:val="006C1897"/>
     <w:rsid w:val="0073324F"/>
     <w:rsid w:val="009C6AB0"/>

</xml_diff>